<commit_message>
Reduced MSWord docx size
</commit_message>
<xml_diff>
--- a/capsuletech/CapsuleTech-dataflow-commits.docx
+++ b/capsuletech/CapsuleTech-dataflow-commits.docx
@@ -471,7 +471,13 @@
                     <pic:cNvPicPr/>
                   </pic:nvPicPr>
                   <pic:blipFill>
-                    <a:blip r:embed="rId5"/>
+                    <a:blip r:embed="rId5" cstate="screen">
+                      <a:extLst>
+                        <a:ext uri="{28A0092B-C50C-407E-A947-70E740481C1C}">
+                          <a14:useLocalDpi xmlns:a14="http://schemas.microsoft.com/office/drawing/2010/main"/>
+                        </a:ext>
+                      </a:extLst>
+                    </a:blip>
                     <a:stretch>
                       <a:fillRect/>
                     </a:stretch>

</xml_diff>